<commit_message>
verze 0.7 inovacni zamer - pred opravami
</commit_message>
<xml_diff>
--- a/grantova_zadost_labka_Inovacni_zamer.docx
+++ b/grantova_zadost_labka_Inovacni_zamer.docx
@@ -25,19 +25,7 @@
           <w:szCs w:val="28"/>
           <w:lang w:val="cs-CZ"/>
         </w:rPr>
-        <w:t xml:space="preserve">Nadace Vodafone – Technologie pro společnost – </w:t>
-      </w:r>
-      <w:r>
-        <w:rPr>
-          <w:rFonts w:cs="Cambria" w:ascii="Cambria" w:hAnsi="Cambria"/>
-          <w:b/>
-          <w:bCs/>
-          <w:color w:val="EC0600"/>
-          <w:sz w:val="28"/>
-          <w:szCs w:val="28"/>
-          <w:lang w:val="cs-CZ"/>
-        </w:rPr>
-        <w:t>inovační záměr</w:t>
+        <w:t>Nadace Vodafone – Technologie pro společnost – inovační záměr</w:t>
       </w:r>
     </w:p>
     <w:p>
@@ -71,16 +59,16 @@
       <w:tblPr>
         <w:tblW w:w="9193" w:type="dxa"/>
         <w:jc w:val="left"/>
-        <w:tblInd w:w="-10" w:type="dxa"/>
+        <w:tblInd w:w="-16" w:type="dxa"/>
         <w:tblBorders>
-          <w:top w:val="single" w:sz="4" w:space="0" w:color="000000"/>
-          <w:left w:val="single" w:sz="4" w:space="0" w:color="000000"/>
-          <w:bottom w:val="single" w:sz="4" w:space="0" w:color="000000"/>
-          <w:insideH w:val="single" w:sz="4" w:space="0" w:color="000000"/>
+          <w:top w:val="single" w:sz="4" w:space="0" w:color="000001"/>
+          <w:left w:val="single" w:sz="4" w:space="0" w:color="000001"/>
+          <w:bottom w:val="single" w:sz="4" w:space="0" w:color="000001"/>
+          <w:insideH w:val="single" w:sz="4" w:space="0" w:color="000001"/>
         </w:tblBorders>
         <w:tblCellMar>
           <w:top w:w="0" w:type="dxa"/>
-          <w:left w:w="65" w:type="dxa"/>
+          <w:left w:w="60" w:type="dxa"/>
           <w:bottom w:w="0" w:type="dxa"/>
           <w:right w:w="70" w:type="dxa"/>
         </w:tblCellMar>
@@ -89,7 +77,7 @@
         <w:gridCol w:w="2425"/>
         <w:gridCol w:w="2609"/>
         <w:gridCol w:w="1273"/>
-        <w:gridCol w:w="2886"/>
+        <w:gridCol w:w="2885"/>
       </w:tblGrid>
       <w:tr>
         <w:trPr>
@@ -99,14 +87,14 @@
           <w:tcPr>
             <w:tcW w:w="2425" w:type="dxa"/>
             <w:tcBorders>
-              <w:top w:val="single" w:sz="4" w:space="0" w:color="000000"/>
-              <w:left w:val="single" w:sz="4" w:space="0" w:color="000000"/>
-              <w:bottom w:val="single" w:sz="4" w:space="0" w:color="000000"/>
-              <w:insideH w:val="single" w:sz="4" w:space="0" w:color="000000"/>
+              <w:top w:val="single" w:sz="4" w:space="0" w:color="000001"/>
+              <w:left w:val="single" w:sz="4" w:space="0" w:color="000001"/>
+              <w:bottom w:val="single" w:sz="4" w:space="0" w:color="000001"/>
+              <w:insideH w:val="single" w:sz="4" w:space="0" w:color="000001"/>
             </w:tcBorders>
             <w:shd w:fill="auto" w:val="clear"/>
             <w:tcMar>
-              <w:left w:w="65" w:type="dxa"/>
+              <w:left w:w="60" w:type="dxa"/>
             </w:tcMar>
             <w:vAlign w:val="center"/>
           </w:tcPr>
@@ -134,19 +122,19 @@
         </w:tc>
         <w:tc>
           <w:tcPr>
-            <w:tcW w:w="6768" w:type="dxa"/>
+            <w:tcW w:w="6767" w:type="dxa"/>
             <w:gridSpan w:val="3"/>
             <w:tcBorders>
-              <w:top w:val="single" w:sz="4" w:space="0" w:color="000000"/>
-              <w:left w:val="single" w:sz="4" w:space="0" w:color="000000"/>
-              <w:bottom w:val="single" w:sz="4" w:space="0" w:color="000000"/>
-              <w:right w:val="single" w:sz="4" w:space="0" w:color="000000"/>
-              <w:insideH w:val="single" w:sz="4" w:space="0" w:color="000000"/>
-              <w:insideV w:val="single" w:sz="4" w:space="0" w:color="000000"/>
+              <w:top w:val="single" w:sz="4" w:space="0" w:color="000001"/>
+              <w:left w:val="single" w:sz="4" w:space="0" w:color="000001"/>
+              <w:bottom w:val="single" w:sz="4" w:space="0" w:color="000001"/>
+              <w:right w:val="single" w:sz="4" w:space="0" w:color="000001"/>
+              <w:insideH w:val="single" w:sz="4" w:space="0" w:color="000001"/>
+              <w:insideV w:val="single" w:sz="4" w:space="0" w:color="000001"/>
             </w:tcBorders>
             <w:shd w:fill="auto" w:val="clear"/>
             <w:tcMar>
-              <w:left w:w="65" w:type="dxa"/>
+              <w:left w:w="60" w:type="dxa"/>
             </w:tcMar>
             <w:vAlign w:val="center"/>
           </w:tcPr>
@@ -187,14 +175,14 @@
           <w:tcPr>
             <w:tcW w:w="2425" w:type="dxa"/>
             <w:tcBorders>
-              <w:top w:val="single" w:sz="4" w:space="0" w:color="000000"/>
-              <w:left w:val="single" w:sz="4" w:space="0" w:color="000000"/>
-              <w:bottom w:val="single" w:sz="4" w:space="0" w:color="000000"/>
-              <w:insideH w:val="single" w:sz="4" w:space="0" w:color="000000"/>
+              <w:top w:val="single" w:sz="4" w:space="0" w:color="000001"/>
+              <w:left w:val="single" w:sz="4" w:space="0" w:color="000001"/>
+              <w:bottom w:val="single" w:sz="4" w:space="0" w:color="000001"/>
+              <w:insideH w:val="single" w:sz="4" w:space="0" w:color="000001"/>
             </w:tcBorders>
             <w:shd w:fill="auto" w:val="clear"/>
             <w:tcMar>
-              <w:left w:w="65" w:type="dxa"/>
+              <w:left w:w="60" w:type="dxa"/>
             </w:tcMar>
             <w:vAlign w:val="center"/>
           </w:tcPr>
@@ -222,19 +210,19 @@
         </w:tc>
         <w:tc>
           <w:tcPr>
-            <w:tcW w:w="6768" w:type="dxa"/>
+            <w:tcW w:w="6767" w:type="dxa"/>
             <w:gridSpan w:val="3"/>
             <w:tcBorders>
-              <w:top w:val="single" w:sz="4" w:space="0" w:color="000000"/>
-              <w:left w:val="single" w:sz="4" w:space="0" w:color="000000"/>
-              <w:bottom w:val="single" w:sz="4" w:space="0" w:color="000000"/>
-              <w:right w:val="single" w:sz="4" w:space="0" w:color="000000"/>
-              <w:insideH w:val="single" w:sz="4" w:space="0" w:color="000000"/>
-              <w:insideV w:val="single" w:sz="4" w:space="0" w:color="000000"/>
+              <w:top w:val="single" w:sz="4" w:space="0" w:color="000001"/>
+              <w:left w:val="single" w:sz="4" w:space="0" w:color="000001"/>
+              <w:bottom w:val="single" w:sz="4" w:space="0" w:color="000001"/>
+              <w:right w:val="single" w:sz="4" w:space="0" w:color="000001"/>
+              <w:insideH w:val="single" w:sz="4" w:space="0" w:color="000001"/>
+              <w:insideV w:val="single" w:sz="4" w:space="0" w:color="000001"/>
             </w:tcBorders>
             <w:shd w:fill="auto" w:val="clear"/>
             <w:tcMar>
-              <w:left w:w="65" w:type="dxa"/>
+              <w:left w:w="60" w:type="dxa"/>
             </w:tcMar>
             <w:vAlign w:val="center"/>
           </w:tcPr>
@@ -278,14 +266,14 @@
           <w:tcPr>
             <w:tcW w:w="2425" w:type="dxa"/>
             <w:tcBorders>
-              <w:top w:val="single" w:sz="4" w:space="0" w:color="000000"/>
-              <w:left w:val="single" w:sz="4" w:space="0" w:color="000000"/>
-              <w:bottom w:val="single" w:sz="4" w:space="0" w:color="000000"/>
-              <w:insideH w:val="single" w:sz="4" w:space="0" w:color="000000"/>
+              <w:top w:val="single" w:sz="4" w:space="0" w:color="000001"/>
+              <w:left w:val="single" w:sz="4" w:space="0" w:color="000001"/>
+              <w:bottom w:val="single" w:sz="4" w:space="0" w:color="000001"/>
+              <w:insideH w:val="single" w:sz="4" w:space="0" w:color="000001"/>
             </w:tcBorders>
             <w:shd w:fill="auto" w:val="clear"/>
             <w:tcMar>
-              <w:left w:w="65" w:type="dxa"/>
+              <w:left w:w="60" w:type="dxa"/>
             </w:tcMar>
             <w:vAlign w:val="center"/>
           </w:tcPr>
@@ -315,14 +303,14 @@
           <w:tcPr>
             <w:tcW w:w="2609" w:type="dxa"/>
             <w:tcBorders>
-              <w:top w:val="single" w:sz="4" w:space="0" w:color="000000"/>
-              <w:left w:val="single" w:sz="4" w:space="0" w:color="000000"/>
-              <w:bottom w:val="single" w:sz="4" w:space="0" w:color="000000"/>
-              <w:insideH w:val="single" w:sz="4" w:space="0" w:color="000000"/>
+              <w:top w:val="single" w:sz="4" w:space="0" w:color="000001"/>
+              <w:left w:val="single" w:sz="4" w:space="0" w:color="000001"/>
+              <w:bottom w:val="single" w:sz="4" w:space="0" w:color="000001"/>
+              <w:insideH w:val="single" w:sz="4" w:space="0" w:color="000001"/>
             </w:tcBorders>
             <w:shd w:fill="auto" w:val="clear"/>
             <w:tcMar>
-              <w:left w:w="65" w:type="dxa"/>
+              <w:left w:w="60" w:type="dxa"/>
             </w:tcMar>
             <w:vAlign w:val="center"/>
           </w:tcPr>
@@ -376,14 +364,14 @@
           <w:tcPr>
             <w:tcW w:w="1273" w:type="dxa"/>
             <w:tcBorders>
-              <w:top w:val="single" w:sz="4" w:space="0" w:color="000000"/>
-              <w:left w:val="single" w:sz="4" w:space="0" w:color="000000"/>
-              <w:bottom w:val="single" w:sz="4" w:space="0" w:color="000000"/>
-              <w:insideH w:val="single" w:sz="4" w:space="0" w:color="000000"/>
+              <w:top w:val="single" w:sz="4" w:space="0" w:color="000001"/>
+              <w:left w:val="single" w:sz="4" w:space="0" w:color="000001"/>
+              <w:bottom w:val="single" w:sz="4" w:space="0" w:color="000001"/>
+              <w:insideH w:val="single" w:sz="4" w:space="0" w:color="000001"/>
             </w:tcBorders>
             <w:shd w:fill="auto" w:val="clear"/>
             <w:tcMar>
-              <w:left w:w="65" w:type="dxa"/>
+              <w:left w:w="60" w:type="dxa"/>
             </w:tcMar>
             <w:vAlign w:val="center"/>
           </w:tcPr>
@@ -411,18 +399,18 @@
         </w:tc>
         <w:tc>
           <w:tcPr>
-            <w:tcW w:w="2886" w:type="dxa"/>
+            <w:tcW w:w="2885" w:type="dxa"/>
             <w:tcBorders>
-              <w:top w:val="single" w:sz="4" w:space="0" w:color="000000"/>
-              <w:left w:val="single" w:sz="4" w:space="0" w:color="000000"/>
-              <w:bottom w:val="single" w:sz="4" w:space="0" w:color="000000"/>
-              <w:right w:val="single" w:sz="4" w:space="0" w:color="000000"/>
-              <w:insideH w:val="single" w:sz="4" w:space="0" w:color="000000"/>
-              <w:insideV w:val="single" w:sz="4" w:space="0" w:color="000000"/>
+              <w:top w:val="single" w:sz="4" w:space="0" w:color="000001"/>
+              <w:left w:val="single" w:sz="4" w:space="0" w:color="000001"/>
+              <w:bottom w:val="single" w:sz="4" w:space="0" w:color="000001"/>
+              <w:right w:val="single" w:sz="4" w:space="0" w:color="000001"/>
+              <w:insideH w:val="single" w:sz="4" w:space="0" w:color="000001"/>
+              <w:insideV w:val="single" w:sz="4" w:space="0" w:color="000001"/>
             </w:tcBorders>
             <w:shd w:fill="auto" w:val="clear"/>
             <w:tcMar>
-              <w:left w:w="65" w:type="dxa"/>
+              <w:left w:w="60" w:type="dxa"/>
             </w:tcMar>
             <w:vAlign w:val="center"/>
           </w:tcPr>
@@ -459,14 +447,14 @@
           <w:tcPr>
             <w:tcW w:w="2425" w:type="dxa"/>
             <w:tcBorders>
-              <w:top w:val="single" w:sz="4" w:space="0" w:color="000000"/>
-              <w:left w:val="single" w:sz="4" w:space="0" w:color="000000"/>
-              <w:bottom w:val="single" w:sz="4" w:space="0" w:color="000000"/>
-              <w:insideH w:val="single" w:sz="4" w:space="0" w:color="000000"/>
+              <w:top w:val="single" w:sz="4" w:space="0" w:color="000001"/>
+              <w:left w:val="single" w:sz="4" w:space="0" w:color="000001"/>
+              <w:bottom w:val="single" w:sz="4" w:space="0" w:color="000001"/>
+              <w:insideH w:val="single" w:sz="4" w:space="0" w:color="000001"/>
             </w:tcBorders>
             <w:shd w:fill="auto" w:val="clear"/>
             <w:tcMar>
-              <w:left w:w="65" w:type="dxa"/>
+              <w:left w:w="60" w:type="dxa"/>
             </w:tcMar>
             <w:vAlign w:val="center"/>
           </w:tcPr>
@@ -494,19 +482,19 @@
         </w:tc>
         <w:tc>
           <w:tcPr>
-            <w:tcW w:w="6768" w:type="dxa"/>
+            <w:tcW w:w="6767" w:type="dxa"/>
             <w:gridSpan w:val="3"/>
             <w:tcBorders>
-              <w:top w:val="single" w:sz="4" w:space="0" w:color="000000"/>
-              <w:left w:val="single" w:sz="4" w:space="0" w:color="000000"/>
-              <w:bottom w:val="single" w:sz="4" w:space="0" w:color="000000"/>
-              <w:right w:val="single" w:sz="4" w:space="0" w:color="000000"/>
-              <w:insideH w:val="single" w:sz="4" w:space="0" w:color="000000"/>
-              <w:insideV w:val="single" w:sz="4" w:space="0" w:color="000000"/>
+              <w:top w:val="single" w:sz="4" w:space="0" w:color="000001"/>
+              <w:left w:val="single" w:sz="4" w:space="0" w:color="000001"/>
+              <w:bottom w:val="single" w:sz="4" w:space="0" w:color="000001"/>
+              <w:right w:val="single" w:sz="4" w:space="0" w:color="000001"/>
+              <w:insideH w:val="single" w:sz="4" w:space="0" w:color="000001"/>
+              <w:insideV w:val="single" w:sz="4" w:space="0" w:color="000001"/>
             </w:tcBorders>
             <w:shd w:fill="auto" w:val="clear"/>
             <w:tcMar>
-              <w:left w:w="65" w:type="dxa"/>
+              <w:left w:w="60" w:type="dxa"/>
             </w:tcMar>
             <w:vAlign w:val="center"/>
           </w:tcPr>
@@ -545,14 +533,14 @@
           <w:tcPr>
             <w:tcW w:w="2425" w:type="dxa"/>
             <w:tcBorders>
-              <w:top w:val="single" w:sz="4" w:space="0" w:color="000000"/>
-              <w:left w:val="single" w:sz="4" w:space="0" w:color="000000"/>
-              <w:bottom w:val="single" w:sz="4" w:space="0" w:color="000000"/>
-              <w:insideH w:val="single" w:sz="4" w:space="0" w:color="000000"/>
+              <w:top w:val="single" w:sz="4" w:space="0" w:color="000001"/>
+              <w:left w:val="single" w:sz="4" w:space="0" w:color="000001"/>
+              <w:bottom w:val="single" w:sz="4" w:space="0" w:color="000001"/>
+              <w:insideH w:val="single" w:sz="4" w:space="0" w:color="000001"/>
             </w:tcBorders>
             <w:shd w:fill="auto" w:val="clear"/>
             <w:tcMar>
-              <w:left w:w="65" w:type="dxa"/>
+              <w:left w:w="60" w:type="dxa"/>
             </w:tcMar>
             <w:vAlign w:val="center"/>
           </w:tcPr>
@@ -580,19 +568,19 @@
         </w:tc>
         <w:tc>
           <w:tcPr>
-            <w:tcW w:w="6768" w:type="dxa"/>
+            <w:tcW w:w="6767" w:type="dxa"/>
             <w:gridSpan w:val="3"/>
             <w:tcBorders>
-              <w:top w:val="single" w:sz="4" w:space="0" w:color="000000"/>
-              <w:left w:val="single" w:sz="4" w:space="0" w:color="000000"/>
-              <w:bottom w:val="single" w:sz="4" w:space="0" w:color="000000"/>
-              <w:right w:val="single" w:sz="4" w:space="0" w:color="000000"/>
-              <w:insideH w:val="single" w:sz="4" w:space="0" w:color="000000"/>
-              <w:insideV w:val="single" w:sz="4" w:space="0" w:color="000000"/>
+              <w:top w:val="single" w:sz="4" w:space="0" w:color="000001"/>
+              <w:left w:val="single" w:sz="4" w:space="0" w:color="000001"/>
+              <w:bottom w:val="single" w:sz="4" w:space="0" w:color="000001"/>
+              <w:right w:val="single" w:sz="4" w:space="0" w:color="000001"/>
+              <w:insideH w:val="single" w:sz="4" w:space="0" w:color="000001"/>
+              <w:insideV w:val="single" w:sz="4" w:space="0" w:color="000001"/>
             </w:tcBorders>
             <w:shd w:fill="auto" w:val="clear"/>
             <w:tcMar>
-              <w:left w:w="65" w:type="dxa"/>
+              <w:left w:w="60" w:type="dxa"/>
             </w:tcMar>
             <w:vAlign w:val="center"/>
           </w:tcPr>
@@ -630,14 +618,14 @@
           <w:tcPr>
             <w:tcW w:w="2425" w:type="dxa"/>
             <w:tcBorders>
-              <w:top w:val="single" w:sz="4" w:space="0" w:color="000000"/>
-              <w:left w:val="single" w:sz="4" w:space="0" w:color="000000"/>
-              <w:bottom w:val="single" w:sz="4" w:space="0" w:color="000000"/>
-              <w:insideH w:val="single" w:sz="4" w:space="0" w:color="000000"/>
+              <w:top w:val="single" w:sz="4" w:space="0" w:color="000001"/>
+              <w:left w:val="single" w:sz="4" w:space="0" w:color="000001"/>
+              <w:bottom w:val="single" w:sz="4" w:space="0" w:color="000001"/>
+              <w:insideH w:val="single" w:sz="4" w:space="0" w:color="000001"/>
             </w:tcBorders>
             <w:shd w:fill="auto" w:val="clear"/>
             <w:tcMar>
-              <w:left w:w="65" w:type="dxa"/>
+              <w:left w:w="60" w:type="dxa"/>
             </w:tcMar>
             <w:vAlign w:val="center"/>
           </w:tcPr>
@@ -667,14 +655,14 @@
           <w:tcPr>
             <w:tcW w:w="2609" w:type="dxa"/>
             <w:tcBorders>
-              <w:top w:val="single" w:sz="4" w:space="0" w:color="000000"/>
-              <w:left w:val="single" w:sz="4" w:space="0" w:color="000000"/>
-              <w:bottom w:val="single" w:sz="4" w:space="0" w:color="000000"/>
-              <w:insideH w:val="single" w:sz="4" w:space="0" w:color="000000"/>
+              <w:top w:val="single" w:sz="4" w:space="0" w:color="000001"/>
+              <w:left w:val="single" w:sz="4" w:space="0" w:color="000001"/>
+              <w:bottom w:val="single" w:sz="4" w:space="0" w:color="000001"/>
+              <w:insideH w:val="single" w:sz="4" w:space="0" w:color="000001"/>
             </w:tcBorders>
             <w:shd w:fill="auto" w:val="clear"/>
             <w:tcMar>
-              <w:left w:w="65" w:type="dxa"/>
+              <w:left w:w="60" w:type="dxa"/>
             </w:tcMar>
             <w:vAlign w:val="center"/>
           </w:tcPr>
@@ -707,14 +695,14 @@
           <w:tcPr>
             <w:tcW w:w="1273" w:type="dxa"/>
             <w:tcBorders>
-              <w:top w:val="single" w:sz="4" w:space="0" w:color="000000"/>
-              <w:left w:val="single" w:sz="4" w:space="0" w:color="000000"/>
-              <w:bottom w:val="single" w:sz="4" w:space="0" w:color="000000"/>
-              <w:insideH w:val="single" w:sz="4" w:space="0" w:color="000000"/>
+              <w:top w:val="single" w:sz="4" w:space="0" w:color="000001"/>
+              <w:left w:val="single" w:sz="4" w:space="0" w:color="000001"/>
+              <w:bottom w:val="single" w:sz="4" w:space="0" w:color="000001"/>
+              <w:insideH w:val="single" w:sz="4" w:space="0" w:color="000001"/>
             </w:tcBorders>
             <w:shd w:fill="auto" w:val="clear"/>
             <w:tcMar>
-              <w:left w:w="65" w:type="dxa"/>
+              <w:left w:w="60" w:type="dxa"/>
             </w:tcMar>
             <w:vAlign w:val="center"/>
           </w:tcPr>
@@ -742,18 +730,18 @@
         </w:tc>
         <w:tc>
           <w:tcPr>
-            <w:tcW w:w="2886" w:type="dxa"/>
+            <w:tcW w:w="2885" w:type="dxa"/>
             <w:tcBorders>
-              <w:top w:val="single" w:sz="4" w:space="0" w:color="000000"/>
-              <w:left w:val="single" w:sz="4" w:space="0" w:color="000000"/>
-              <w:bottom w:val="single" w:sz="4" w:space="0" w:color="000000"/>
-              <w:right w:val="single" w:sz="4" w:space="0" w:color="000000"/>
-              <w:insideH w:val="single" w:sz="4" w:space="0" w:color="000000"/>
-              <w:insideV w:val="single" w:sz="4" w:space="0" w:color="000000"/>
+              <w:top w:val="single" w:sz="4" w:space="0" w:color="000001"/>
+              <w:left w:val="single" w:sz="4" w:space="0" w:color="000001"/>
+              <w:bottom w:val="single" w:sz="4" w:space="0" w:color="000001"/>
+              <w:right w:val="single" w:sz="4" w:space="0" w:color="000001"/>
+              <w:insideH w:val="single" w:sz="4" w:space="0" w:color="000001"/>
+              <w:insideV w:val="single" w:sz="4" w:space="0" w:color="000001"/>
             </w:tcBorders>
             <w:shd w:fill="auto" w:val="clear"/>
             <w:tcMar>
-              <w:left w:w="65" w:type="dxa"/>
+              <w:left w:w="60" w:type="dxa"/>
             </w:tcMar>
             <w:vAlign w:val="center"/>
           </w:tcPr>
@@ -791,14 +779,14 @@
           <w:tcPr>
             <w:tcW w:w="2425" w:type="dxa"/>
             <w:tcBorders>
-              <w:top w:val="single" w:sz="4" w:space="0" w:color="000000"/>
-              <w:left w:val="single" w:sz="4" w:space="0" w:color="000000"/>
-              <w:bottom w:val="single" w:sz="4" w:space="0" w:color="000000"/>
-              <w:insideH w:val="single" w:sz="4" w:space="0" w:color="000000"/>
+              <w:top w:val="single" w:sz="4" w:space="0" w:color="000001"/>
+              <w:left w:val="single" w:sz="4" w:space="0" w:color="000001"/>
+              <w:bottom w:val="single" w:sz="4" w:space="0" w:color="000001"/>
+              <w:insideH w:val="single" w:sz="4" w:space="0" w:color="000001"/>
             </w:tcBorders>
             <w:shd w:fill="auto" w:val="clear"/>
             <w:tcMar>
-              <w:left w:w="65" w:type="dxa"/>
+              <w:left w:w="60" w:type="dxa"/>
             </w:tcMar>
             <w:vAlign w:val="center"/>
           </w:tcPr>
@@ -826,19 +814,19 @@
         </w:tc>
         <w:tc>
           <w:tcPr>
-            <w:tcW w:w="6768" w:type="dxa"/>
+            <w:tcW w:w="6767" w:type="dxa"/>
             <w:gridSpan w:val="3"/>
             <w:tcBorders>
-              <w:top w:val="single" w:sz="4" w:space="0" w:color="000000"/>
-              <w:left w:val="single" w:sz="4" w:space="0" w:color="000000"/>
-              <w:bottom w:val="single" w:sz="4" w:space="0" w:color="000000"/>
-              <w:right w:val="single" w:sz="4" w:space="0" w:color="000000"/>
-              <w:insideH w:val="single" w:sz="4" w:space="0" w:color="000000"/>
-              <w:insideV w:val="single" w:sz="4" w:space="0" w:color="000000"/>
+              <w:top w:val="single" w:sz="4" w:space="0" w:color="000001"/>
+              <w:left w:val="single" w:sz="4" w:space="0" w:color="000001"/>
+              <w:bottom w:val="single" w:sz="4" w:space="0" w:color="000001"/>
+              <w:right w:val="single" w:sz="4" w:space="0" w:color="000001"/>
+              <w:insideH w:val="single" w:sz="4" w:space="0" w:color="000001"/>
+              <w:insideV w:val="single" w:sz="4" w:space="0" w:color="000001"/>
             </w:tcBorders>
             <w:shd w:fill="auto" w:val="clear"/>
             <w:tcMar>
-              <w:left w:w="65" w:type="dxa"/>
+              <w:left w:w="60" w:type="dxa"/>
             </w:tcMar>
             <w:vAlign w:val="center"/>
           </w:tcPr>
@@ -1011,14 +999,14 @@
           <w:tcPr>
             <w:tcW w:w="2425" w:type="dxa"/>
             <w:tcBorders>
-              <w:top w:val="single" w:sz="4" w:space="0" w:color="000000"/>
-              <w:left w:val="single" w:sz="4" w:space="0" w:color="000000"/>
-              <w:bottom w:val="single" w:sz="4" w:space="0" w:color="000000"/>
-              <w:insideH w:val="single" w:sz="4" w:space="0" w:color="000000"/>
+              <w:top w:val="single" w:sz="4" w:space="0" w:color="000001"/>
+              <w:left w:val="single" w:sz="4" w:space="0" w:color="000001"/>
+              <w:bottom w:val="single" w:sz="4" w:space="0" w:color="000001"/>
+              <w:insideH w:val="single" w:sz="4" w:space="0" w:color="000001"/>
             </w:tcBorders>
             <w:shd w:fill="auto" w:val="clear"/>
             <w:tcMar>
-              <w:left w:w="65" w:type="dxa"/>
+              <w:left w:w="60" w:type="dxa"/>
             </w:tcMar>
             <w:vAlign w:val="center"/>
           </w:tcPr>
@@ -1066,19 +1054,19 @@
         </w:tc>
         <w:tc>
           <w:tcPr>
-            <w:tcW w:w="6768" w:type="dxa"/>
+            <w:tcW w:w="6767" w:type="dxa"/>
             <w:gridSpan w:val="3"/>
             <w:tcBorders>
-              <w:top w:val="single" w:sz="4" w:space="0" w:color="000000"/>
-              <w:left w:val="single" w:sz="4" w:space="0" w:color="000000"/>
-              <w:bottom w:val="single" w:sz="4" w:space="0" w:color="000000"/>
-              <w:right w:val="single" w:sz="4" w:space="0" w:color="000000"/>
-              <w:insideH w:val="single" w:sz="4" w:space="0" w:color="000000"/>
-              <w:insideV w:val="single" w:sz="4" w:space="0" w:color="000000"/>
+              <w:top w:val="single" w:sz="4" w:space="0" w:color="000001"/>
+              <w:left w:val="single" w:sz="4" w:space="0" w:color="000001"/>
+              <w:bottom w:val="single" w:sz="4" w:space="0" w:color="000001"/>
+              <w:right w:val="single" w:sz="4" w:space="0" w:color="000001"/>
+              <w:insideH w:val="single" w:sz="4" w:space="0" w:color="000001"/>
+              <w:insideV w:val="single" w:sz="4" w:space="0" w:color="000001"/>
             </w:tcBorders>
             <w:shd w:fill="auto" w:val="clear"/>
             <w:tcMar>
-              <w:left w:w="65" w:type="dxa"/>
+              <w:left w:w="60" w:type="dxa"/>
             </w:tcMar>
             <w:vAlign w:val="center"/>
           </w:tcPr>
@@ -1193,14 +1181,14 @@
           <w:tcPr>
             <w:tcW w:w="2425" w:type="dxa"/>
             <w:tcBorders>
-              <w:top w:val="single" w:sz="4" w:space="0" w:color="000000"/>
-              <w:left w:val="single" w:sz="4" w:space="0" w:color="000000"/>
-              <w:bottom w:val="single" w:sz="4" w:space="0" w:color="000000"/>
-              <w:insideH w:val="single" w:sz="4" w:space="0" w:color="000000"/>
+              <w:top w:val="single" w:sz="4" w:space="0" w:color="000001"/>
+              <w:left w:val="single" w:sz="4" w:space="0" w:color="000001"/>
+              <w:bottom w:val="single" w:sz="4" w:space="0" w:color="000001"/>
+              <w:insideH w:val="single" w:sz="4" w:space="0" w:color="000001"/>
             </w:tcBorders>
             <w:shd w:fill="auto" w:val="clear"/>
             <w:tcMar>
-              <w:left w:w="65" w:type="dxa"/>
+              <w:left w:w="60" w:type="dxa"/>
             </w:tcMar>
             <w:vAlign w:val="center"/>
           </w:tcPr>
@@ -1228,19 +1216,19 @@
         </w:tc>
         <w:tc>
           <w:tcPr>
-            <w:tcW w:w="6768" w:type="dxa"/>
+            <w:tcW w:w="6767" w:type="dxa"/>
             <w:gridSpan w:val="3"/>
             <w:tcBorders>
-              <w:top w:val="single" w:sz="4" w:space="0" w:color="000000"/>
-              <w:left w:val="single" w:sz="4" w:space="0" w:color="000000"/>
-              <w:bottom w:val="single" w:sz="4" w:space="0" w:color="000000"/>
-              <w:right w:val="single" w:sz="4" w:space="0" w:color="000000"/>
-              <w:insideH w:val="single" w:sz="4" w:space="0" w:color="000000"/>
-              <w:insideV w:val="single" w:sz="4" w:space="0" w:color="000000"/>
+              <w:top w:val="single" w:sz="4" w:space="0" w:color="000001"/>
+              <w:left w:val="single" w:sz="4" w:space="0" w:color="000001"/>
+              <w:bottom w:val="single" w:sz="4" w:space="0" w:color="000001"/>
+              <w:right w:val="single" w:sz="4" w:space="0" w:color="000001"/>
+              <w:insideH w:val="single" w:sz="4" w:space="0" w:color="000001"/>
+              <w:insideV w:val="single" w:sz="4" w:space="0" w:color="000001"/>
             </w:tcBorders>
             <w:shd w:fill="auto" w:val="clear"/>
             <w:tcMar>
-              <w:left w:w="65" w:type="dxa"/>
+              <w:left w:w="60" w:type="dxa"/>
             </w:tcMar>
             <w:vAlign w:val="center"/>
           </w:tcPr>
@@ -1276,14 +1264,14 @@
           <w:tcPr>
             <w:tcW w:w="2425" w:type="dxa"/>
             <w:tcBorders>
-              <w:top w:val="single" w:sz="4" w:space="0" w:color="000000"/>
-              <w:left w:val="single" w:sz="4" w:space="0" w:color="000000"/>
-              <w:bottom w:val="single" w:sz="4" w:space="0" w:color="000000"/>
-              <w:insideH w:val="single" w:sz="4" w:space="0" w:color="000000"/>
+              <w:top w:val="single" w:sz="4" w:space="0" w:color="000001"/>
+              <w:left w:val="single" w:sz="4" w:space="0" w:color="000001"/>
+              <w:bottom w:val="single" w:sz="4" w:space="0" w:color="000001"/>
+              <w:insideH w:val="single" w:sz="4" w:space="0" w:color="000001"/>
             </w:tcBorders>
             <w:shd w:fill="auto" w:val="clear"/>
             <w:tcMar>
-              <w:left w:w="65" w:type="dxa"/>
+              <w:left w:w="60" w:type="dxa"/>
             </w:tcMar>
             <w:vAlign w:val="center"/>
           </w:tcPr>
@@ -1311,19 +1299,19 @@
         </w:tc>
         <w:tc>
           <w:tcPr>
-            <w:tcW w:w="6768" w:type="dxa"/>
+            <w:tcW w:w="6767" w:type="dxa"/>
             <w:gridSpan w:val="3"/>
             <w:tcBorders>
-              <w:top w:val="single" w:sz="4" w:space="0" w:color="000000"/>
-              <w:left w:val="single" w:sz="4" w:space="0" w:color="000000"/>
-              <w:bottom w:val="single" w:sz="4" w:space="0" w:color="000000"/>
-              <w:right w:val="single" w:sz="4" w:space="0" w:color="000000"/>
-              <w:insideH w:val="single" w:sz="4" w:space="0" w:color="000000"/>
-              <w:insideV w:val="single" w:sz="4" w:space="0" w:color="000000"/>
+              <w:top w:val="single" w:sz="4" w:space="0" w:color="000001"/>
+              <w:left w:val="single" w:sz="4" w:space="0" w:color="000001"/>
+              <w:bottom w:val="single" w:sz="4" w:space="0" w:color="000001"/>
+              <w:right w:val="single" w:sz="4" w:space="0" w:color="000001"/>
+              <w:insideH w:val="single" w:sz="4" w:space="0" w:color="000001"/>
+              <w:insideV w:val="single" w:sz="4" w:space="0" w:color="000001"/>
             </w:tcBorders>
             <w:shd w:fill="auto" w:val="clear"/>
             <w:tcMar>
-              <w:left w:w="65" w:type="dxa"/>
+              <w:left w:w="60" w:type="dxa"/>
             </w:tcMar>
             <w:vAlign w:val="center"/>
           </w:tcPr>
@@ -1359,14 +1347,14 @@
           <w:tcPr>
             <w:tcW w:w="2425" w:type="dxa"/>
             <w:tcBorders>
-              <w:top w:val="single" w:sz="4" w:space="0" w:color="000000"/>
-              <w:left w:val="single" w:sz="4" w:space="0" w:color="000000"/>
-              <w:bottom w:val="single" w:sz="4" w:space="0" w:color="000000"/>
-              <w:insideH w:val="single" w:sz="4" w:space="0" w:color="000000"/>
+              <w:top w:val="single" w:sz="4" w:space="0" w:color="000001"/>
+              <w:left w:val="single" w:sz="4" w:space="0" w:color="000001"/>
+              <w:bottom w:val="single" w:sz="4" w:space="0" w:color="000001"/>
+              <w:insideH w:val="single" w:sz="4" w:space="0" w:color="000001"/>
             </w:tcBorders>
             <w:shd w:fill="auto" w:val="clear"/>
             <w:tcMar>
-              <w:left w:w="65" w:type="dxa"/>
+              <w:left w:w="60" w:type="dxa"/>
             </w:tcMar>
             <w:vAlign w:val="center"/>
           </w:tcPr>
@@ -1394,19 +1382,19 @@
         </w:tc>
         <w:tc>
           <w:tcPr>
-            <w:tcW w:w="6768" w:type="dxa"/>
+            <w:tcW w:w="6767" w:type="dxa"/>
             <w:gridSpan w:val="3"/>
             <w:tcBorders>
-              <w:top w:val="single" w:sz="4" w:space="0" w:color="000000"/>
-              <w:left w:val="single" w:sz="4" w:space="0" w:color="000000"/>
-              <w:bottom w:val="single" w:sz="4" w:space="0" w:color="000000"/>
-              <w:right w:val="single" w:sz="4" w:space="0" w:color="000000"/>
-              <w:insideH w:val="single" w:sz="4" w:space="0" w:color="000000"/>
-              <w:insideV w:val="single" w:sz="4" w:space="0" w:color="000000"/>
+              <w:top w:val="single" w:sz="4" w:space="0" w:color="000001"/>
+              <w:left w:val="single" w:sz="4" w:space="0" w:color="000001"/>
+              <w:bottom w:val="single" w:sz="4" w:space="0" w:color="000001"/>
+              <w:right w:val="single" w:sz="4" w:space="0" w:color="000001"/>
+              <w:insideH w:val="single" w:sz="4" w:space="0" w:color="000001"/>
+              <w:insideV w:val="single" w:sz="4" w:space="0" w:color="000001"/>
             </w:tcBorders>
             <w:shd w:fill="auto" w:val="clear"/>
             <w:tcMar>
-              <w:left w:w="65" w:type="dxa"/>
+              <w:left w:w="60" w:type="dxa"/>
             </w:tcMar>
             <w:vAlign w:val="center"/>
           </w:tcPr>
@@ -1443,14 +1431,14 @@
           <w:tcPr>
             <w:tcW w:w="2425" w:type="dxa"/>
             <w:tcBorders>
-              <w:top w:val="single" w:sz="4" w:space="0" w:color="000000"/>
-              <w:left w:val="single" w:sz="4" w:space="0" w:color="000000"/>
-              <w:bottom w:val="single" w:sz="4" w:space="0" w:color="000000"/>
-              <w:insideH w:val="single" w:sz="4" w:space="0" w:color="000000"/>
+              <w:top w:val="single" w:sz="4" w:space="0" w:color="000001"/>
+              <w:left w:val="single" w:sz="4" w:space="0" w:color="000001"/>
+              <w:bottom w:val="single" w:sz="4" w:space="0" w:color="000001"/>
+              <w:insideH w:val="single" w:sz="4" w:space="0" w:color="000001"/>
             </w:tcBorders>
             <w:shd w:fill="auto" w:val="clear"/>
             <w:tcMar>
-              <w:left w:w="65" w:type="dxa"/>
+              <w:left w:w="60" w:type="dxa"/>
             </w:tcMar>
             <w:vAlign w:val="center"/>
           </w:tcPr>
@@ -1478,19 +1466,19 @@
         </w:tc>
         <w:tc>
           <w:tcPr>
-            <w:tcW w:w="6768" w:type="dxa"/>
+            <w:tcW w:w="6767" w:type="dxa"/>
             <w:gridSpan w:val="3"/>
             <w:tcBorders>
-              <w:top w:val="single" w:sz="4" w:space="0" w:color="000000"/>
-              <w:left w:val="single" w:sz="4" w:space="0" w:color="000000"/>
-              <w:bottom w:val="single" w:sz="4" w:space="0" w:color="000000"/>
-              <w:right w:val="single" w:sz="4" w:space="0" w:color="000000"/>
-              <w:insideH w:val="single" w:sz="4" w:space="0" w:color="000000"/>
-              <w:insideV w:val="single" w:sz="4" w:space="0" w:color="000000"/>
+              <w:top w:val="single" w:sz="4" w:space="0" w:color="000001"/>
+              <w:left w:val="single" w:sz="4" w:space="0" w:color="000001"/>
+              <w:bottom w:val="single" w:sz="4" w:space="0" w:color="000001"/>
+              <w:right w:val="single" w:sz="4" w:space="0" w:color="000001"/>
+              <w:insideH w:val="single" w:sz="4" w:space="0" w:color="000001"/>
+              <w:insideV w:val="single" w:sz="4" w:space="0" w:color="000001"/>
             </w:tcBorders>
             <w:shd w:fill="auto" w:val="clear"/>
             <w:tcMar>
-              <w:left w:w="65" w:type="dxa"/>
+              <w:left w:w="60" w:type="dxa"/>
             </w:tcMar>
             <w:vAlign w:val="center"/>
           </w:tcPr>
@@ -1616,47 +1604,7 @@
           <w:sz w:val="22"/>
           <w:lang w:val="cs-CZ"/>
         </w:rPr>
-        <w:t xml:space="preserve">Krátký popis </w:t>
-      </w:r>
-      <w:r>
-        <w:rPr>
-          <w:rFonts w:cs="Cambria" w:ascii="Cambria" w:hAnsi="Cambria"/>
-          <w:b/>
-          <w:bCs/>
-          <w:sz w:val="22"/>
-          <w:lang w:val="cs-CZ"/>
-        </w:rPr>
-        <w:t>inovačního řešení</w:t>
-      </w:r>
-      <w:r>
-        <w:rPr>
-          <w:rFonts w:cs="Cambria" w:ascii="Cambria" w:hAnsi="Cambria"/>
-          <w:b/>
-          <w:bCs/>
-          <w:sz w:val="22"/>
-          <w:lang w:val="cs-CZ"/>
-        </w:rPr>
-        <w:t xml:space="preserve"> (max. </w:t>
-      </w:r>
-      <w:r>
-        <w:rPr>
-          <w:rFonts w:cs="Cambria" w:ascii="Cambria" w:hAnsi="Cambria"/>
-          <w:b/>
-          <w:bCs/>
-          <w:sz w:val="22"/>
-          <w:lang w:val="cs-CZ"/>
-        </w:rPr>
-        <w:t>5</w:t>
-      </w:r>
-      <w:r>
-        <w:rPr>
-          <w:rFonts w:cs="Cambria" w:ascii="Cambria" w:hAnsi="Cambria"/>
-          <w:b/>
-          <w:bCs/>
-          <w:sz w:val="22"/>
-          <w:lang w:val="cs-CZ"/>
-        </w:rPr>
-        <w:t xml:space="preserve"> řádků)</w:t>
+        <w:t>Krátký popis inovačního řešení (max. 5 řádků)</w:t>
       </w:r>
     </w:p>
     <w:p>
@@ -1674,40 +1622,7 @@
           <w:sz w:val="22"/>
           <w:lang w:val="cs-CZ"/>
         </w:rPr>
-        <w:t xml:space="preserve">Jak byste v krátkosti popsali </w:t>
-      </w:r>
-      <w:r>
-        <w:rPr>
-          <w:rFonts w:cs="Cambria" w:ascii="Cambria" w:hAnsi="Cambria"/>
-          <w:bCs/>
-          <w:i/>
-          <w:iCs/>
-          <w:sz w:val="22"/>
-          <w:lang w:val="cs-CZ"/>
-        </w:rPr>
-        <w:t>své inovační řešení</w:t>
-      </w:r>
-      <w:r>
-        <w:rPr>
-          <w:rFonts w:cs="Cambria" w:ascii="Cambria" w:hAnsi="Cambria"/>
-          <w:bCs/>
-          <w:i/>
-          <w:iCs/>
-          <w:sz w:val="22"/>
-          <w:lang w:val="cs-CZ"/>
-        </w:rPr>
-        <w:t xml:space="preserve"> někomu, kdo o něm slyší poprvé (o jaké řešení jde, pro koho je, jaký problém </w:t>
-      </w:r>
-      <w:r>
-        <w:rPr>
-          <w:rFonts w:cs="Cambria" w:ascii="Cambria" w:hAnsi="Cambria"/>
-          <w:bCs/>
-          <w:i/>
-          <w:iCs/>
-          <w:sz w:val="22"/>
-          <w:lang w:val="cs-CZ"/>
-        </w:rPr>
-        <w:t>umožňuje řešit, jakou konkrétní pozitivní změnu přinese).</w:t>
+        <w:t>Jak byste v krátkosti popsali své inovační řešení někomu, kdo o něm slyší poprvé (o jaké řešení jde, pro koho je, jaký problém umožňuje řešit, jakou konkrétní pozitivní změnu přinese).</w:t>
       </w:r>
     </w:p>
     <w:p>
@@ -1795,62 +1710,7 @@
           <w:sz w:val="22"/>
           <w:lang w:val="cs-CZ"/>
         </w:rPr>
-        <w:t xml:space="preserve">Popište společenský problém, </w:t>
-      </w:r>
-      <w:r>
-        <w:rPr>
-          <w:rFonts w:cs="Cambria" w:ascii="Cambria" w:hAnsi="Cambria"/>
-          <w:bCs/>
-          <w:i/>
-          <w:iCs/>
-          <w:sz w:val="22"/>
-          <w:lang w:val="cs-CZ"/>
-        </w:rPr>
-        <w:t xml:space="preserve">jeho příčiny a důsledky, </w:t>
-      </w:r>
-      <w:r>
-        <w:rPr>
-          <w:rFonts w:cs="Cambria" w:ascii="Cambria" w:hAnsi="Cambria"/>
-          <w:bCs/>
-          <w:i/>
-          <w:iCs/>
-          <w:sz w:val="22"/>
-          <w:lang w:val="cs-CZ"/>
-        </w:rPr>
-        <w:t>závažnost</w:t>
-      </w:r>
-      <w:r>
-        <w:rPr>
-          <w:rFonts w:cs="Cambria" w:ascii="Cambria" w:hAnsi="Cambria"/>
-          <w:bCs/>
-          <w:i/>
-          <w:iCs/>
-          <w:sz w:val="22"/>
-          <w:lang w:val="cs-CZ"/>
-        </w:rPr>
-        <w:t xml:space="preserve"> problému</w:t>
-      </w:r>
-      <w:r>
-        <w:rPr>
-          <w:rFonts w:cs="Cambria" w:ascii="Cambria" w:hAnsi="Cambria"/>
-          <w:bCs/>
-          <w:i/>
-          <w:iCs/>
-          <w:sz w:val="22"/>
-          <w:lang w:val="cs-CZ"/>
-        </w:rPr>
-        <w:t xml:space="preserve"> a </w:t>
-      </w:r>
-      <w:r>
-        <w:rPr>
-          <w:rFonts w:cs="Cambria" w:ascii="Cambria" w:hAnsi="Cambria"/>
-          <w:bCs/>
-          <w:i/>
-          <w:iCs/>
-          <w:sz w:val="22"/>
-          <w:lang w:val="cs-CZ"/>
-        </w:rPr>
-        <w:t>popište stávající nevhodná řešení či jejich absenci. Problém i potřebnost řešení musíte být schopni ověřitelně doložit v následné projektové žádosti.</w:t>
+        <w:t>Popište společenský problém, jeho příčiny a důsledky, závažnost problému a popište stávající nevhodná řešení či jejich absenci. Problém i potřebnost řešení musíte být schopni ověřitelně doložit v následné projektové žádosti.</w:t>
       </w:r>
     </w:p>
     <w:p>
@@ -1974,62 +1834,7 @@
           <w:sz w:val="22"/>
           <w:lang w:val="cs-CZ"/>
         </w:rPr>
-        <w:t xml:space="preserve">Uveďte, jaký dopad má vaše řešení (na daný problém, na cílovou skupinu) za dosavadní dobu fungování. </w:t>
-      </w:r>
-      <w:r>
-        <w:rPr>
-          <w:rFonts w:cs="Cambria" w:ascii="Cambria" w:hAnsi="Cambria"/>
-          <w:bCs/>
-          <w:i/>
-          <w:iCs/>
-          <w:sz w:val="22"/>
-          <w:lang w:val="cs-CZ"/>
-        </w:rPr>
-        <w:t>Uveďte konkrétně, jak</w:t>
-      </w:r>
-      <w:r>
-        <w:rPr>
-          <w:rFonts w:cs="Cambria" w:ascii="Cambria" w:hAnsi="Cambria"/>
-          <w:bCs/>
-          <w:i/>
-          <w:iCs/>
-          <w:sz w:val="22"/>
-          <w:lang w:val="cs-CZ"/>
-        </w:rPr>
-        <w:t>ý</w:t>
-      </w:r>
-      <w:r>
-        <w:rPr>
-          <w:rFonts w:cs="Cambria" w:ascii="Cambria" w:hAnsi="Cambria"/>
-          <w:bCs/>
-          <w:i/>
-          <w:iCs/>
-          <w:sz w:val="22"/>
-          <w:lang w:val="cs-CZ"/>
-        </w:rPr>
-        <w:t xml:space="preserve"> dopad</w:t>
-      </w:r>
-      <w:r>
-        <w:rPr>
-          <w:rFonts w:cs="Cambria" w:ascii="Cambria" w:hAnsi="Cambria"/>
-          <w:bCs/>
-          <w:i/>
-          <w:iCs/>
-          <w:sz w:val="22"/>
-          <w:lang w:val="cs-CZ"/>
-        </w:rPr>
-        <w:t xml:space="preserve"> řešení plánujete (škálování)</w:t>
-      </w:r>
-      <w:r>
-        <w:rPr>
-          <w:rFonts w:cs="Cambria" w:ascii="Cambria" w:hAnsi="Cambria"/>
-          <w:bCs/>
-          <w:i/>
-          <w:iCs/>
-          <w:sz w:val="22"/>
-          <w:lang w:val="cs-CZ"/>
-        </w:rPr>
-        <w:t xml:space="preserve"> a v jakém časovém horizontu. Dále popište, jak budete dopad vyhodnocovat.</w:t>
+        <w:t>Uveďte, jaký dopad má vaše řešení (na daný problém, na cílovou skupinu) za dosavadní dobu fungování. Uveďte konkrétně, jaký dopad řešení plánujete (škálování) a v jakém časovém horizontu. Dále popište, jak budete dopad vyhodnocovat.</w:t>
       </w:r>
     </w:p>
     <w:p>
@@ -2102,29 +1907,7 @@
           <w:sz w:val="22"/>
           <w:lang w:val="cs-CZ"/>
         </w:rPr>
-        <w:t>Kdo má z vašeho řešení prospěch (cílová skupina)</w:t>
-      </w:r>
-      <w:r>
-        <w:rPr>
-          <w:rFonts w:cs="Cambria" w:ascii="Cambria" w:hAnsi="Cambria"/>
-          <w:bCs/>
-          <w:i/>
-          <w:iCs/>
-          <w:sz w:val="22"/>
-          <w:lang w:val="cs-CZ"/>
-        </w:rPr>
-        <w:t xml:space="preserve">? </w:t>
-      </w:r>
-      <w:r>
-        <w:rPr>
-          <w:rFonts w:cs="Cambria" w:ascii="Cambria" w:hAnsi="Cambria"/>
-          <w:bCs/>
-          <w:i/>
-          <w:iCs/>
-          <w:sz w:val="22"/>
-          <w:lang w:val="cs-CZ"/>
-        </w:rPr>
-        <w:t>Jak velká je cílová skupina? Jak zapojíte cílovou skupinu do vašeho řešení?</w:t>
+        <w:t>Kdo má z vašeho řešení prospěch (cílová skupina)? Jak velká je cílová skupina? Jak zapojíte cílovou skupinu do vašeho řešení?</w:t>
       </w:r>
     </w:p>
     <w:p>
@@ -2192,40 +1975,7 @@
           <w:sz w:val="22"/>
           <w:lang w:val="cs-CZ"/>
         </w:rPr>
-        <w:t xml:space="preserve">Objasněte, v čem spočívá inovativnost vašeho řešení (nový způsob řešení stávajícího problému nebo řešení nového problému). </w:t>
-      </w:r>
-      <w:r>
-        <w:rPr>
-          <w:rFonts w:cs="Cambria" w:ascii="Cambria" w:hAnsi="Cambria"/>
-          <w:bCs/>
-          <w:i/>
-          <w:iCs/>
-          <w:sz w:val="22"/>
-          <w:lang w:val="cs-CZ"/>
-        </w:rPr>
-        <w:t xml:space="preserve">Jakým způsobem </w:t>
-      </w:r>
-      <w:r>
-        <w:rPr>
-          <w:rFonts w:cs="Cambria" w:ascii="Cambria" w:hAnsi="Cambria"/>
-          <w:bCs/>
-          <w:i/>
-          <w:iCs/>
-          <w:sz w:val="22"/>
-          <w:lang w:val="cs-CZ"/>
-        </w:rPr>
-        <w:t xml:space="preserve">vaše řešení </w:t>
-      </w:r>
-      <w:r>
-        <w:rPr>
-          <w:rFonts w:cs="Cambria" w:ascii="Cambria" w:hAnsi="Cambria"/>
-          <w:bCs/>
-          <w:i/>
-          <w:iCs/>
-          <w:sz w:val="22"/>
-          <w:lang w:val="cs-CZ"/>
-        </w:rPr>
-        <w:t>využívá technologie?</w:t>
+        <w:t>Objasněte, v čem spočívá inovativnost vašeho řešení (nový způsob řešení stávajícího problému nebo řešení nového problému). Jakým způsobem vaše řešení využívá technologie?</w:t>
       </w:r>
     </w:p>
     <w:p>
@@ -2461,15 +2211,7 @@
         </w:numPr>
         <w:spacing w:lineRule="auto" w:line="276" w:before="0" w:after="200"/>
         <w:ind w:left="0" w:hanging="0"/>
-        <w:rPr>
-          <w:rFonts w:ascii="Cambria" w:hAnsi="Cambria" w:cs="Cambria"/>
-          <w:bCs/>
-          <w:i w:val="false"/>
-          <w:i w:val="false"/>
-          <w:iCs w:val="false"/>
-          <w:sz w:val="22"/>
-          <w:lang w:val="cs-CZ"/>
-        </w:rPr>
+        <w:rPr/>
       </w:pPr>
       <w:r>
         <w:rPr>
@@ -2492,7 +2234,7 @@
       <w:pgNumType w:fmt="decimal"/>
       <w:formProt w:val="false"/>
       <w:textDirection w:val="lrTb"/>
-      <w:docGrid w:type="default" w:linePitch="360" w:charSpace="0"/>
+      <w:docGrid w:type="default" w:linePitch="360" w:charSpace="4294961151"/>
     </w:sectPr>
   </w:body>
 </w:document>
@@ -2742,7 +2484,6 @@
       <w:pPr>
         <w:ind w:left="432" w:hanging="432"/>
       </w:pPr>
-      <w:rPr/>
     </w:lvl>
     <w:lvl w:ilvl="1">
       <w:start w:val="1"/>
@@ -2754,7 +2495,6 @@
       <w:pPr>
         <w:ind w:left="576" w:hanging="576"/>
       </w:pPr>
-      <w:rPr/>
     </w:lvl>
     <w:lvl w:ilvl="2">
       <w:start w:val="1"/>
@@ -2766,7 +2506,6 @@
       <w:pPr>
         <w:ind w:left="720" w:hanging="720"/>
       </w:pPr>
-      <w:rPr/>
     </w:lvl>
     <w:lvl w:ilvl="3">
       <w:start w:val="1"/>
@@ -2778,7 +2517,6 @@
       <w:pPr>
         <w:ind w:left="864" w:hanging="864"/>
       </w:pPr>
-      <w:rPr/>
     </w:lvl>
     <w:lvl w:ilvl="4">
       <w:start w:val="1"/>
@@ -2803,7 +2541,6 @@
       <w:pPr>
         <w:ind w:left="1152" w:hanging="1152"/>
       </w:pPr>
-      <w:rPr/>
     </w:lvl>
     <w:lvl w:ilvl="6">
       <w:start w:val="1"/>
@@ -2845,130 +2582,8 @@
       </w:pPr>
     </w:lvl>
   </w:abstractNum>
-  <w:abstractNum w:abstractNumId="2">
-    <w:lvl w:ilvl="0">
-      <w:start w:val="1"/>
-      <w:numFmt w:val="decimal"/>
-      <w:lvlText w:val="%1."/>
-      <w:lvlJc w:val="left"/>
-      <w:pPr>
-        <w:tabs>
-          <w:tab w:val="num" w:pos="708"/>
-        </w:tabs>
-        <w:ind w:left="708" w:hanging="708"/>
-      </w:pPr>
-      <w:rPr/>
-    </w:lvl>
-    <w:lvl w:ilvl="1">
-      <w:start w:val="1"/>
-      <w:numFmt w:val="lowerLetter"/>
-      <w:lvlText w:val="%2)"/>
-      <w:lvlJc w:val="left"/>
-      <w:pPr>
-        <w:tabs>
-          <w:tab w:val="num" w:pos="708"/>
-        </w:tabs>
-        <w:ind w:left="1416" w:hanging="708"/>
-      </w:pPr>
-      <w:rPr/>
-    </w:lvl>
-    <w:lvl w:ilvl="2">
-      <w:start w:val="1"/>
-      <w:numFmt w:val="lowerRoman"/>
-      <w:lvlText w:val="%3)"/>
-      <w:lvlJc w:val="left"/>
-      <w:pPr>
-        <w:tabs>
-          <w:tab w:val="num" w:pos="708"/>
-        </w:tabs>
-        <w:ind w:left="2124" w:hanging="708"/>
-      </w:pPr>
-      <w:rPr/>
-    </w:lvl>
-    <w:lvl w:ilvl="3">
-      <w:start w:val="1"/>
-      <w:numFmt w:val="lowerLetter"/>
-      <w:lvlText w:val="%4)"/>
-      <w:lvlJc w:val="left"/>
-      <w:pPr>
-        <w:tabs>
-          <w:tab w:val="num" w:pos="708"/>
-        </w:tabs>
-        <w:ind w:left="2832" w:hanging="708"/>
-      </w:pPr>
-      <w:rPr/>
-    </w:lvl>
-    <w:lvl w:ilvl="4">
-      <w:start w:val="1"/>
-      <w:numFmt w:val="decimal"/>
-      <w:lvlText w:val="(%5)"/>
-      <w:lvlJc w:val="left"/>
-      <w:pPr>
-        <w:tabs>
-          <w:tab w:val="num" w:pos="708"/>
-        </w:tabs>
-        <w:ind w:left="3540" w:hanging="708"/>
-      </w:pPr>
-      <w:rPr/>
-    </w:lvl>
-    <w:lvl w:ilvl="5">
-      <w:start w:val="1"/>
-      <w:numFmt w:val="lowerLetter"/>
-      <w:lvlText w:val="(%6)"/>
-      <w:lvlJc w:val="left"/>
-      <w:pPr>
-        <w:tabs>
-          <w:tab w:val="num" w:pos="708"/>
-        </w:tabs>
-        <w:ind w:left="4248" w:hanging="708"/>
-      </w:pPr>
-      <w:rPr/>
-    </w:lvl>
-    <w:lvl w:ilvl="6">
-      <w:start w:val="1"/>
-      <w:numFmt w:val="lowerRoman"/>
-      <w:lvlText w:val="(%7)"/>
-      <w:lvlJc w:val="left"/>
-      <w:pPr>
-        <w:tabs>
-          <w:tab w:val="num" w:pos="708"/>
-        </w:tabs>
-        <w:ind w:left="4956" w:hanging="708"/>
-      </w:pPr>
-      <w:rPr/>
-    </w:lvl>
-    <w:lvl w:ilvl="7">
-      <w:start w:val="1"/>
-      <w:numFmt w:val="lowerLetter"/>
-      <w:lvlText w:val="(%8)"/>
-      <w:lvlJc w:val="left"/>
-      <w:pPr>
-        <w:tabs>
-          <w:tab w:val="num" w:pos="708"/>
-        </w:tabs>
-        <w:ind w:left="5664" w:hanging="708"/>
-      </w:pPr>
-      <w:rPr/>
-    </w:lvl>
-    <w:lvl w:ilvl="8">
-      <w:start w:val="1"/>
-      <w:numFmt w:val="lowerRoman"/>
-      <w:lvlText w:val="(%9)"/>
-      <w:lvlJc w:val="left"/>
-      <w:pPr>
-        <w:tabs>
-          <w:tab w:val="num" w:pos="708"/>
-        </w:tabs>
-        <w:ind w:left="6372" w:hanging="708"/>
-      </w:pPr>
-      <w:rPr/>
-    </w:lvl>
-  </w:abstractNum>
   <w:num w:numId="1">
     <w:abstractNumId w:val="1"/>
-  </w:num>
-  <w:num w:numId="2">
-    <w:abstractNumId w:val="2"/>
   </w:num>
 </w:numbering>
 </file>
@@ -2979,6 +2594,7 @@
     <w:rPrDefault>
       <w:rPr>
         <w:rFonts w:ascii="Liberation Serif" w:hAnsi="Liberation Serif" w:eastAsia="SimSun" w:cs="Lucida Sans"/>
+        <w:sz w:val="20"/>
         <w:szCs w:val="24"/>
         <w:lang w:val="cs-CZ" w:eastAsia="zh-CN" w:bidi="hi-IN"/>
       </w:rPr>
@@ -2995,10 +2611,11 @@
       <w:suppressAutoHyphens w:val="true"/>
       <w:bidi w:val="0"/>
       <w:spacing w:lineRule="auto" w:line="360"/>
+      <w:jc w:val="left"/>
     </w:pPr>
     <w:rPr>
       <w:rFonts w:ascii="Times New Roman" w:hAnsi="Times New Roman" w:eastAsia="Times New Roman" w:cs="Times New Roman"/>
-      <w:color w:val="auto"/>
+      <w:color w:val="00000A"/>
       <w:sz w:val="24"/>
       <w:szCs w:val="20"/>
       <w:lang w:val="en-US" w:eastAsia="zh-CN" w:bidi="ar-SA"/>
@@ -3018,7 +2635,6 @@
       <w:tabs>
         <w:tab w:val="left" w:pos="1800" w:leader="none"/>
       </w:tabs>
-      <w:autoSpaceDE w:val="false"/>
       <w:outlineLvl w:val="0"/>
       <w:outlineLvl w:val="0"/>
     </w:pPr>
@@ -3043,7 +2659,6 @@
       <w:tabs>
         <w:tab w:val="left" w:pos="1800" w:leader="none"/>
       </w:tabs>
-      <w:autoSpaceDE w:val="false"/>
       <w:outlineLvl w:val="1"/>
       <w:outlineLvl w:val="1"/>
     </w:pPr>
@@ -3652,10 +3267,6 @@
     <w:basedOn w:val="Normal"/>
     <w:qFormat/>
     <w:pPr>
-      <w:numPr>
-        <w:ilvl w:val="0"/>
-        <w:numId w:val="2"/>
-      </w:numPr>
       <w:tabs>
         <w:tab w:val="left" w:pos="540" w:leader="none"/>
         <w:tab w:val="left" w:pos="1080" w:leader="none"/>
@@ -3710,10 +3321,12 @@
     <w:pPr>
       <w:widowControl/>
       <w:suppressAutoHyphens w:val="true"/>
+      <w:bidi w:val="0"/>
+      <w:jc w:val="left"/>
     </w:pPr>
     <w:rPr>
       <w:rFonts w:ascii="Times New Roman" w:hAnsi="Times New Roman" w:eastAsia="Times New Roman" w:cs="Times New Roman"/>
-      <w:color w:val="auto"/>
+      <w:color w:val="00000A"/>
       <w:sz w:val="22"/>
       <w:szCs w:val="22"/>
       <w:lang w:val="cs-CZ" w:eastAsia="zh-CN" w:bidi="ar-SA"/>
@@ -3731,7 +3344,6 @@
   <w:style w:type="paragraph" w:styleId="CommentSubject">
     <w:name w:val="Comment Subject"/>
     <w:basedOn w:val="CommentText"/>
-    <w:next w:val="CommentText"/>
     <w:qFormat/>
     <w:pPr/>
     <w:rPr>
@@ -4288,7 +3900,7 @@
     </w:pPr>
     <w:rPr>
       <w:rFonts w:ascii="Liberation Serif;Times New Roman" w:hAnsi="Liberation Serif;Times New Roman" w:eastAsia="Tahoma" w:cs="Liberation Sans;Arial"/>
-      <w:color w:val="auto"/>
+      <w:color w:val="00000A"/>
       <w:sz w:val="24"/>
       <w:szCs w:val="24"/>
       <w:lang w:val="cs-CZ" w:eastAsia="zh-CN" w:bidi="hi-IN"/>
@@ -4305,7 +3917,7 @@
     </w:pPr>
     <w:rPr>
       <w:rFonts w:ascii="Liberation Serif;Times New Roman" w:hAnsi="Liberation Serif;Times New Roman" w:eastAsia="Tahoma" w:cs="Liberation Sans;Arial"/>
-      <w:color w:val="auto"/>
+      <w:color w:val="00000A"/>
       <w:sz w:val="24"/>
       <w:szCs w:val="24"/>
       <w:lang w:val="cs-CZ" w:eastAsia="zh-CN" w:bidi="hi-IN"/>
@@ -4803,7 +4415,7 @@
     </w:pPr>
     <w:rPr>
       <w:rFonts w:ascii="Liberation Serif;Times New Roman" w:hAnsi="Liberation Serif;Times New Roman" w:eastAsia="Tahoma" w:cs="Liberation Sans;Arial"/>
-      <w:color w:val="auto"/>
+      <w:color w:val="00000A"/>
       <w:sz w:val="24"/>
       <w:szCs w:val="24"/>
       <w:lang w:val="cs-CZ" w:eastAsia="zh-CN" w:bidi="hi-IN"/>
@@ -4820,7 +4432,7 @@
     </w:pPr>
     <w:rPr>
       <w:rFonts w:ascii="Liberation Serif;Times New Roman" w:hAnsi="Liberation Serif;Times New Roman" w:eastAsia="Tahoma" w:cs="Liberation Sans;Arial"/>
-      <w:color w:val="auto"/>
+      <w:color w:val="00000A"/>
       <w:sz w:val="24"/>
       <w:szCs w:val="24"/>
       <w:lang w:val="cs-CZ" w:eastAsia="zh-CN" w:bidi="hi-IN"/>
@@ -5347,7 +4959,7 @@
     </w:pPr>
     <w:rPr>
       <w:rFonts w:ascii="Liberation Serif;Times New Roman" w:hAnsi="Liberation Serif;Times New Roman" w:eastAsia="Tahoma" w:cs="Liberation Sans;Arial"/>
-      <w:color w:val="auto"/>
+      <w:color w:val="00000A"/>
       <w:sz w:val="24"/>
       <w:szCs w:val="24"/>
       <w:lang w:val="cs-CZ" w:eastAsia="zh-CN" w:bidi="hi-IN"/>
@@ -5364,7 +4976,7 @@
     </w:pPr>
     <w:rPr>
       <w:rFonts w:ascii="Liberation Serif;Times New Roman" w:hAnsi="Liberation Serif;Times New Roman" w:eastAsia="Tahoma" w:cs="Liberation Sans;Arial"/>
-      <w:color w:val="auto"/>
+      <w:color w:val="00000A"/>
       <w:sz w:val="24"/>
       <w:szCs w:val="24"/>
       <w:lang w:val="cs-CZ" w:eastAsia="zh-CN" w:bidi="hi-IN"/>

</xml_diff>